<commit_message>
lesson 206 - vocab and homework
</commit_message>
<xml_diff>
--- a/english_via_skype/solutions/doc/lesson_200_Revision presentations_edit.docx
+++ b/english_via_skype/solutions/doc/lesson_200_Revision presentations_edit.docx
@@ -643,6 +643,7 @@
         </w:rPr>
         <w:t>- …</w:t>
       </w:r>
+      <w:bookmarkStart w:id="0" w:name="_GoBack"/>
       <w:r>
         <w:rPr>
           <w:sz w:val="32"/>
@@ -659,6 +660,7 @@
         </w:rPr>
         <w:t>ive</w:t>
       </w:r>
+      <w:bookmarkEnd w:id="0"/>
       <w:r>
         <w:rPr>
           <w:sz w:val="32"/>
@@ -748,8 +750,6 @@
         </w:rPr>
         <w:t>-…viable</w:t>
       </w:r>
-      <w:bookmarkStart w:id="0" w:name="_GoBack"/>
-      <w:bookmarkEnd w:id="0"/>
       <w:r>
         <w:rPr>
           <w:sz w:val="32"/>

</xml_diff>